<commit_message>
plan van aanpak afgetekend
:)
</commit_message>
<xml_diff>
--- a/Documentatie/Plan van Aanpak.docx
+++ b/Documentatie/Plan van Aanpak.docx
@@ -1431,13 +1431,16 @@
           <w:numId w:val="2"/>
         </w:numPr>
       </w:pPr>
+      <w:r>
+        <w:t xml:space="preserve">Alle leden van het team zitten correct in </w:t>
+      </w:r>
       <w:proofErr w:type="spellStart"/>
       <w:r>
         <w:t>GitHub</w:t>
       </w:r>
       <w:proofErr w:type="spellEnd"/>
       <w:r>
-        <w:t xml:space="preserve"> werkt</w:t>
+        <w:t xml:space="preserve"> en kunnen hiermee werken. Dit moet aan het einde van de eerste week af zijn.</w:t>
       </w:r>
     </w:p>
     <w:p>
@@ -1449,7 +1452,7 @@
         </w:numPr>
       </w:pPr>
       <w:r>
-        <w:t>Documentatie af</w:t>
+        <w:t>De volledige documentatie is af en is goedgekeurd door een van de opdrachtgevers. Dit moet aan het einde van week 20.</w:t>
       </w:r>
     </w:p>
     <w:p>
@@ -1461,7 +1464,7 @@
         </w:numPr>
       </w:pPr>
       <w:r>
-        <w:t>Form Designs klaar</w:t>
+        <w:t>De forumdesigns zijn klaar en zijn afgetekend/ goedgekeurd door een van de opdrachtgevers Dit moet aan het einde van week 20.</w:t>
       </w:r>
     </w:p>
     <w:p>
@@ -1475,6 +1478,9 @@
       <w:r>
         <w:t>Code en database kunnen met elkaar communiceren</w:t>
       </w:r>
+      <w:r>
+        <w:t xml:space="preserve"> heen en weer zonder fouten. Dit moet een week voor het voetbaltoernooi af zijn.</w:t>
+      </w:r>
     </w:p>
     <w:p>
       <w:pPr>
@@ -1485,7 +1491,7 @@
         </w:numPr>
       </w:pPr>
       <w:r>
-        <w:t>Totaal werkend programma</w:t>
+        <w:t>We hebben een totaal werkend programma zonder bugs deze is dan ook getest en werkt correct. Dit moet een week voor het voetbaltoernooi af zijn.</w:t>
       </w:r>
     </w:p>
     <w:p>
@@ -1787,7 +1793,6 @@
       </w:pPr>
       <w:bookmarkStart w:id="2" w:name="_Toc385249396"/>
       <w:r>
-        <w:lastRenderedPageBreak/>
         <w:t>importeren</w:t>
       </w:r>
     </w:p>
@@ -1810,13 +1815,19 @@
         </w:numPr>
       </w:pPr>
       <w:r>
-        <w:t xml:space="preserve">Er zijn maximaal </w:t>
-      </w:r>
-      <w:r>
-        <w:t>10</w:t>
-      </w:r>
-      <w:r>
-        <w:t xml:space="preserve"> teams</w:t>
+        <w:t>Ieder</w:t>
+      </w:r>
+      <w:r>
+        <w:t xml:space="preserve">een kan zijn eigen </w:t>
+      </w:r>
+      <w:r>
+        <w:t>“account”</w:t>
+      </w:r>
+      <w:r>
+        <w:t xml:space="preserve"> aanmaken</w:t>
+      </w:r>
+      <w:r>
+        <w:t>.</w:t>
       </w:r>
     </w:p>
     <w:p>
@@ -1828,16 +1839,10 @@
         </w:numPr>
       </w:pPr>
       <w:r>
-        <w:t>Ieder</w:t>
-      </w:r>
-      <w:r>
-        <w:t xml:space="preserve">een kan zijn eigen </w:t>
-      </w:r>
-      <w:r>
-        <w:t>“account”</w:t>
-      </w:r>
-      <w:r>
-        <w:t xml:space="preserve"> aanmaken</w:t>
+        <w:t>Iedereen kan gokken maar heeft ook de mogelijkheid dit niet te doen</w:t>
+      </w:r>
+      <w:r>
+        <w:t>.</w:t>
       </w:r>
     </w:p>
     <w:p>
@@ -1849,7 +1854,10 @@
         </w:numPr>
       </w:pPr>
       <w:r>
-        <w:t>Iedereen kan gokken maar heeft ook de mogelijkheid dit niet te doen</w:t>
+        <w:t>Wij zijn niet verantwoordelijk voor foutief ingevulde registratiegegevens</w:t>
+      </w:r>
+      <w:r>
+        <w:t>.</w:t>
       </w:r>
     </w:p>
     <w:p>
@@ -1861,7 +1869,55 @@
         </w:numPr>
       </w:pPr>
       <w:r>
-        <w:t>Wij zijn niet verantwoordelijk voor foutief ingevulde registratiegegevens</w:t>
+        <w:t>Wij zijn niet verantwoordelijk voor foutieve database gegevens.</w:t>
+      </w:r>
+    </w:p>
+    <w:p>
+      <w:pPr>
+        <w:pStyle w:val="Lijstalinea"/>
+        <w:numPr>
+          <w:ilvl w:val="0"/>
+          <w:numId w:val="3"/>
+        </w:numPr>
+      </w:pPr>
+      <w:r>
+        <w:t>Wij zijn wel verantwoordelijk voor bugs in het programma en in het wedsysteem.</w:t>
+      </w:r>
+    </w:p>
+    <w:p>
+      <w:pPr>
+        <w:pStyle w:val="Lijstalinea"/>
+        <w:numPr>
+          <w:ilvl w:val="0"/>
+          <w:numId w:val="3"/>
+        </w:numPr>
+      </w:pPr>
+      <w:r>
+        <w:t>Wij zijn niet verantwoordelijk voor fout ingevulde gok gegevens.</w:t>
+      </w:r>
+    </w:p>
+    <w:p>
+      <w:pPr>
+        <w:pStyle w:val="Lijstalinea"/>
+        <w:numPr>
+          <w:ilvl w:val="0"/>
+          <w:numId w:val="3"/>
+        </w:numPr>
+      </w:pPr>
+      <w:r>
+        <w:t>Het programma moet goed te gebruiken zijn en is gebruiksvriendelijk.</w:t>
+      </w:r>
+    </w:p>
+    <w:p>
+      <w:pPr>
+        <w:pStyle w:val="Lijstalinea"/>
+        <w:numPr>
+          <w:ilvl w:val="0"/>
+          <w:numId w:val="3"/>
+        </w:numPr>
+      </w:pPr>
+      <w:r>
+        <w:t>Iedereen moet het programma kunnen gebruiken.</w:t>
       </w:r>
     </w:p>
     <w:p>
@@ -2070,6 +2126,11 @@
         <w:pStyle w:val="Kop1"/>
       </w:pPr>
       <w:bookmarkStart w:id="4" w:name="_Toc385249398"/>
+    </w:p>
+    <w:p>
+      <w:pPr>
+        <w:pStyle w:val="Kop1"/>
+      </w:pPr>
       <w:r>
         <w:t>Kwaliteit</w:t>
       </w:r>
@@ -2090,87 +2151,116 @@
       </w:pPr>
       <w:bookmarkStart w:id="5" w:name="_Toc385249399"/>
       <w:r>
+        <w:t>Risico’s</w:t>
+      </w:r>
+      <w:bookmarkEnd w:id="5"/>
+    </w:p>
+    <w:p/>
+    <w:p>
+      <w:r>
+        <w:t xml:space="preserve">Interne risico’s: </w:t>
+      </w:r>
+      <w:r>
+        <w:t xml:space="preserve"> </w:t>
+      </w:r>
+      <w:r>
+        <w:t>Niet genoeg kennis</w:t>
+      </w:r>
+    </w:p>
+    <w:p>
+      <w:r>
+        <w:tab/>
+      </w:r>
+      <w:r>
+        <w:tab/>
+        <w:t xml:space="preserve"> </w:t>
+      </w:r>
+      <w:proofErr w:type="spellStart"/>
+      <w:r>
+        <w:t>GitHub</w:t>
+      </w:r>
+      <w:proofErr w:type="spellEnd"/>
+      <w:r>
+        <w:t xml:space="preserve"> “crash”</w:t>
+      </w:r>
+    </w:p>
+    <w:p>
+      <w:r>
+        <w:tab/>
+      </w:r>
+      <w:r>
+        <w:tab/>
+        <w:t xml:space="preserve"> Geen medewerking van projectleden</w:t>
+      </w:r>
+    </w:p>
+    <w:p>
+      <w:r>
+        <w:t>Externe risico’s: Onduidelijke projectgrenzen</w:t>
+      </w:r>
+    </w:p>
+    <w:p>
+      <w:r>
+        <w:tab/>
+      </w:r>
+      <w:r>
+        <w:tab/>
+        <w:t xml:space="preserve"> Geen medewerking van opdrachtgever</w:t>
+      </w:r>
+    </w:p>
+    <w:p>
+      <w:r>
+        <w:tab/>
+      </w:r>
+      <w:r>
+        <w:tab/>
+        <w:t xml:space="preserve"> Afhankelijk van het media </w:t>
+      </w:r>
+      <w:proofErr w:type="spellStart"/>
+      <w:r>
+        <w:t>development</w:t>
+      </w:r>
+      <w:proofErr w:type="spellEnd"/>
+      <w:r>
+        <w:t xml:space="preserve"> project</w:t>
+      </w:r>
+    </w:p>
+    <w:p/>
+    <w:p>
+      <w:pPr>
+        <w:pStyle w:val="Kop1"/>
+      </w:pPr>
+      <w:bookmarkStart w:id="6" w:name="_Toc385249400"/>
+    </w:p>
+    <w:p>
+      <w:pPr>
+        <w:pStyle w:val="Kop1"/>
+      </w:pPr>
+    </w:p>
+    <w:p>
+      <w:pPr>
+        <w:pStyle w:val="Kop1"/>
+      </w:pPr>
+    </w:p>
+    <w:p>
+      <w:pPr>
+        <w:pStyle w:val="Kop1"/>
+      </w:pPr>
+    </w:p>
+    <w:p>
+      <w:pPr>
+        <w:pStyle w:val="Kop1"/>
+      </w:pPr>
+    </w:p>
+    <w:p/>
+    <w:p/>
+    <w:p/>
+    <w:p/>
+    <w:p>
+      <w:pPr>
+        <w:pStyle w:val="Kop1"/>
+      </w:pPr>
+      <w:r>
         <w:lastRenderedPageBreak/>
-        <w:t>Risico’s</w:t>
-      </w:r>
-      <w:bookmarkEnd w:id="5"/>
-    </w:p>
-    <w:p/>
-    <w:p>
-      <w:r>
-        <w:t xml:space="preserve">Interne risico’s: </w:t>
-      </w:r>
-      <w:r>
-        <w:t xml:space="preserve"> </w:t>
-      </w:r>
-      <w:r>
-        <w:t>Niet genoeg kennis</w:t>
-      </w:r>
-    </w:p>
-    <w:p>
-      <w:r>
-        <w:tab/>
-      </w:r>
-      <w:r>
-        <w:tab/>
-        <w:t xml:space="preserve"> </w:t>
-      </w:r>
-      <w:proofErr w:type="spellStart"/>
-      <w:r>
-        <w:t>GitHub</w:t>
-      </w:r>
-      <w:proofErr w:type="spellEnd"/>
-      <w:r>
-        <w:t xml:space="preserve"> “crash”</w:t>
-      </w:r>
-    </w:p>
-    <w:p>
-      <w:r>
-        <w:tab/>
-      </w:r>
-      <w:r>
-        <w:tab/>
-        <w:t xml:space="preserve"> Geen medewerking van projectleden</w:t>
-      </w:r>
-    </w:p>
-    <w:p>
-      <w:r>
-        <w:t>Externe risico’s: Onduidelijke projectgrenzen</w:t>
-      </w:r>
-    </w:p>
-    <w:p>
-      <w:r>
-        <w:tab/>
-      </w:r>
-      <w:r>
-        <w:tab/>
-        <w:t xml:space="preserve"> Geen medewerking van opdrachtgever</w:t>
-      </w:r>
-    </w:p>
-    <w:p>
-      <w:r>
-        <w:tab/>
-      </w:r>
-      <w:r>
-        <w:tab/>
-        <w:t xml:space="preserve"> Afhankelijk van het media </w:t>
-      </w:r>
-      <w:proofErr w:type="spellStart"/>
-      <w:r>
-        <w:t>development</w:t>
-      </w:r>
-      <w:proofErr w:type="spellEnd"/>
-      <w:r>
-        <w:t xml:space="preserve"> project</w:t>
-      </w:r>
-    </w:p>
-    <w:p/>
-    <w:p>
-      <w:pPr>
-        <w:pStyle w:val="Kop1"/>
-      </w:pPr>
-      <w:bookmarkStart w:id="6" w:name="_Toc385249400"/>
-      <w:r>
         <w:t>Logboek gedurende project</w:t>
       </w:r>
       <w:bookmarkEnd w:id="6"/>
@@ -2258,13 +2348,7 @@
               <w:rPr>
                 <w:b/>
               </w:rPr>
-              <w:t xml:space="preserve"> </w:t>
-            </w:r>
-            <w:r>
-              <w:rPr>
-                <w:b/>
-              </w:rPr>
-              <w:t>Jeroen, Marco, Teun, Damian</w:t>
+              <w:t xml:space="preserve"> Jeroen, Marco, Teun, Damian</w:t>
             </w:r>
           </w:p>
           <w:p>
@@ -2694,8 +2778,6 @@
             <w:pPr>
               <w:pStyle w:val="Lijstalinea"/>
             </w:pPr>
-            <w:bookmarkStart w:id="7" w:name="_GoBack"/>
-            <w:bookmarkEnd w:id="7"/>
             <w:r>
               <w:rPr>
                 <w:b/>
@@ -2849,6 +2931,12 @@
                 <w:b/>
               </w:rPr>
             </w:pPr>
+            <w:r>
+              <w:rPr>
+                <w:b/>
+              </w:rPr>
+              <w:t>Dinsdag 13 mei</w:t>
+            </w:r>
           </w:p>
         </w:tc>
         <w:tc>
@@ -2863,6 +2951,17 @@
                 <w:numId w:val="11"/>
               </w:numPr>
             </w:pPr>
+            <w:r>
+              <w:t xml:space="preserve">Plan van aanpak is correct afgemaakt en is afgetekend </w:t>
+            </w:r>
+            <w:r>
+              <w:rPr>
+                <w:b/>
+              </w:rPr>
+              <w:t>Damian</w:t>
+            </w:r>
+            <w:bookmarkStart w:id="7" w:name="_GoBack"/>
+            <w:bookmarkEnd w:id="7"/>
           </w:p>
         </w:tc>
       </w:tr>
@@ -2911,6 +3010,7 @@
       </w:pPr>
       <w:bookmarkStart w:id="8" w:name="_Toc385249401"/>
       <w:r>
+        <w:lastRenderedPageBreak/>
         <w:t>Bereikbaarheidslijst</w:t>
       </w:r>
       <w:bookmarkEnd w:id="8"/>
@@ -3095,14 +3195,7 @@
           <w:sz w:val="24"/>
         </w:rPr>
         <w:tab/>
-        <w:t xml:space="preserve">Taak: </w:t>
-      </w:r>
-      <w:r>
-        <w:rPr>
-          <w:rFonts w:ascii="Arial" w:hAnsi="Arial" w:cs="Arial"/>
-          <w:sz w:val="24"/>
-        </w:rPr>
-        <w:t xml:space="preserve">Lead </w:t>
+        <w:t xml:space="preserve">Taak: Lead </w:t>
       </w:r>
       <w:proofErr w:type="spellStart"/>
       <w:r>
@@ -3457,7 +3550,7 @@
           <w:rPr>
             <w:noProof/>
           </w:rPr>
-          <w:t>5</w:t>
+          <w:t>6</w:t>
         </w:r>
         <w:r>
           <w:fldChar w:fldCharType="end"/>
@@ -5487,6 +5580,7 @@
   </w:compat>
   <w:rsids>
     <w:rsidRoot w:val="00DA5598"/>
+    <w:rsid w:val="0025275C"/>
     <w:rsid w:val="00417FB5"/>
     <w:rsid w:val="006B1401"/>
     <w:rsid w:val="00856758"/>
@@ -6220,7 +6314,7 @@
 </file>
 
 <file path=customXml/itemProps1.xml><?xml version="1.0" encoding="utf-8"?>
-<ds:datastoreItem xmlns:ds="http://schemas.openxmlformats.org/officeDocument/2006/customXml" ds:itemID="{B20BFE03-2B38-4300-8633-3AB7B9FC687C}">
+<ds:datastoreItem xmlns:ds="http://schemas.openxmlformats.org/officeDocument/2006/customXml" ds:itemID="{671E8A85-ECFB-415C-A6A9-7B539A1151C0}">
   <ds:schemaRefs>
     <ds:schemaRef ds:uri="http://schemas.openxmlformats.org/officeDocument/2006/bibliography"/>
   </ds:schemaRefs>

</xml_diff>

<commit_message>
Logboek up to date 27 mei 2014
</commit_message>
<xml_diff>
--- a/Documentatie/Plan van Aanpak.docx
+++ b/Documentatie/Plan van Aanpak.docx
@@ -2408,8 +2408,6 @@
             <w:r>
               <w:t>Alle leden GitHub gejoined</w:t>
             </w:r>
-            <w:bookmarkStart w:id="7" w:name="_GoBack"/>
-            <w:bookmarkEnd w:id="7"/>
             <w:r>
               <w:t xml:space="preserve"> </w:t>
             </w:r>
@@ -2964,13 +2962,7 @@
               <w:rPr>
                 <w:b/>
               </w:rPr>
-              <w:t xml:space="preserve">Jeroen, Marco, </w:t>
-            </w:r>
-            <w:r>
-              <w:rPr>
-                <w:b/>
-              </w:rPr>
-              <w:t>Damian</w:t>
+              <w:t>Jeroen, Marco, Damian</w:t>
             </w:r>
           </w:p>
           <w:p>
@@ -2988,13 +2980,7 @@
               <w:rPr>
                 <w:b/>
               </w:rPr>
-              <w:t>Jeroen, Marco</w:t>
-            </w:r>
-            <w:r>
-              <w:rPr>
-                <w:b/>
-              </w:rPr>
-              <w:t>, Damian</w:t>
+              <w:t>Jeroen, Marco, Damian</w:t>
             </w:r>
           </w:p>
           <w:p/>
@@ -3075,6 +3061,9 @@
               <w:tabs>
                 <w:tab w:val="left" w:pos="1065"/>
               </w:tabs>
+              <w:rPr>
+                <w:b/>
+              </w:rPr>
             </w:pPr>
             <w:r>
               <w:t xml:space="preserve">              </w:t>
@@ -3083,25 +3072,7 @@
               <w:rPr>
                 <w:b/>
               </w:rPr>
-              <w:t xml:space="preserve">Teun </w:t>
-            </w:r>
-            <w:r>
-              <w:rPr>
-                <w:b/>
-              </w:rPr>
-              <w:t>en Marco waren</w:t>
-            </w:r>
-            <w:r>
-              <w:rPr>
-                <w:b/>
-              </w:rPr>
-              <w:t xml:space="preserve"> de gehele middag afwezig</w:t>
-            </w:r>
-            <w:r>
-              <w:rPr>
-                <w:b/>
-              </w:rPr>
-              <w:t xml:space="preserve"> en hebben dit beide      </w:t>
+              <w:t xml:space="preserve">Teun en Marco waren de gehele middag afwezig en hebben dit beide      </w:t>
             </w:r>
             <w:r>
               <w:rPr>
@@ -3118,6 +3089,123 @@
             </w:r>
           </w:p>
           <w:p/>
+        </w:tc>
+      </w:tr>
+      <w:tr>
+        <w:tc>
+          <w:tcPr>
+            <w:tcW w:w="1838" w:type="dxa"/>
+          </w:tcPr>
+          <w:p>
+            <w:pPr>
+              <w:rPr>
+                <w:b/>
+              </w:rPr>
+            </w:pPr>
+            <w:r>
+              <w:rPr>
+                <w:b/>
+              </w:rPr>
+              <w:t>Maandag 26 mei</w:t>
+            </w:r>
+          </w:p>
+        </w:tc>
+        <w:tc>
+          <w:tcPr>
+            <w:tcW w:w="7224" w:type="dxa"/>
+          </w:tcPr>
+          <w:p>
+            <w:pPr>
+              <w:pStyle w:val="Lijstalinea"/>
+              <w:numPr>
+                <w:ilvl w:val="0"/>
+                <w:numId w:val="11"/>
+              </w:numPr>
+            </w:pPr>
+            <w:r>
+              <w:t xml:space="preserve">Onderzoeksrapport aan begonnen en optimalisatie aan begonnen </w:t>
+            </w:r>
+            <w:r>
+              <w:rPr>
+                <w:b/>
+              </w:rPr>
+              <w:t>Jeroen, Macro en Damian</w:t>
+            </w:r>
+          </w:p>
+          <w:p/>
+          <w:p>
+            <w:pPr>
+              <w:ind w:left="720"/>
+              <w:rPr>
+                <w:b/>
+              </w:rPr>
+            </w:pPr>
+            <w:r>
+              <w:rPr>
+                <w:b/>
+              </w:rPr>
+              <w:t>Teun was afwezig en heeft dit van te voren laten weten</w:t>
+            </w:r>
+          </w:p>
+        </w:tc>
+      </w:tr>
+      <w:tr>
+        <w:tc>
+          <w:tcPr>
+            <w:tcW w:w="1838" w:type="dxa"/>
+          </w:tcPr>
+          <w:p>
+            <w:pPr>
+              <w:rPr>
+                <w:b/>
+              </w:rPr>
+            </w:pPr>
+            <w:r>
+              <w:rPr>
+                <w:b/>
+              </w:rPr>
+              <w:t>Dinsdag 27 mei</w:t>
+            </w:r>
+          </w:p>
+        </w:tc>
+        <w:tc>
+          <w:tcPr>
+            <w:tcW w:w="7224" w:type="dxa"/>
+          </w:tcPr>
+          <w:p>
+            <w:pPr>
+              <w:pStyle w:val="Lijstalinea"/>
+              <w:numPr>
+                <w:ilvl w:val="0"/>
+                <w:numId w:val="11"/>
+              </w:numPr>
+            </w:pPr>
+            <w:r>
+              <w:t xml:space="preserve">Onderzoeksrapport afgemaakt/ afgetekend en optimalisatie afgemaakt en goedgekeurd. </w:t>
+            </w:r>
+            <w:r>
+              <w:rPr>
+                <w:b/>
+              </w:rPr>
+              <w:t xml:space="preserve"> Marco en Damian</w:t>
+            </w:r>
+          </w:p>
+          <w:p>
+            <w:pPr>
+              <w:ind w:firstLine="708"/>
+              <w:rPr>
+                <w:b/>
+              </w:rPr>
+            </w:pPr>
+            <w:r>
+              <w:rPr>
+                <w:b/>
+              </w:rPr>
+              <w:t>Teun en Jeroen waren afwezig en hebben dit van te voren gemeld.</w:t>
+            </w:r>
+            <w:bookmarkStart w:id="7" w:name="_GoBack"/>
+            <w:bookmarkEnd w:id="7"/>
+          </w:p>
         </w:tc>
       </w:tr>
     </w:tbl>
@@ -5711,6 +5799,7 @@
     <w:rsid w:val="006B1401"/>
     <w:rsid w:val="00856758"/>
     <w:rsid w:val="008C6F4E"/>
+    <w:rsid w:val="009636EC"/>
     <w:rsid w:val="00BA2FC5"/>
     <w:rsid w:val="00DA5598"/>
     <w:rsid w:val="00FA2964"/>
@@ -6441,7 +6530,7 @@
 </file>
 
 <file path=customXml/itemProps1.xml><?xml version="1.0" encoding="utf-8"?>
-<ds:datastoreItem xmlns:ds="http://schemas.openxmlformats.org/officeDocument/2006/customXml" ds:itemID="{83EED028-53A3-4275-BC8A-875FD3BFB6AE}">
+<ds:datastoreItem xmlns:ds="http://schemas.openxmlformats.org/officeDocument/2006/customXml" ds:itemID="{7069DFCF-BA2C-42A1-8A4E-810F0749FE26}">
   <ds:schemaRefs>
     <ds:schemaRef ds:uri="http://schemas.openxmlformats.org/officeDocument/2006/bibliography"/>
   </ds:schemaRefs>

</xml_diff>

<commit_message>
geen idee wat ik nu doe
</commit_message>
<xml_diff>
--- a/Documentatie/Plan van Aanpak.docx
+++ b/Documentatie/Plan van Aanpak.docx
@@ -2303,10 +2303,19 @@
               <w:t xml:space="preserve"> </w:t>
             </w:r>
             <w:r>
+              <w:t xml:space="preserve">+- 10 minuten </w:t>
+            </w:r>
+            <w:r>
               <w:rPr>
                 <w:b/>
               </w:rPr>
               <w:t>Jeroen, Marco, Teun, Damian</w:t>
+            </w:r>
+            <w:r>
+              <w:rPr>
+                <w:b/>
+              </w:rPr>
+              <w:t xml:space="preserve"> </w:t>
             </w:r>
           </w:p>
           <w:p>
@@ -2324,6 +2333,9 @@
               <w:t xml:space="preserve"> </w:t>
             </w:r>
             <w:r>
+              <w:t>+-30 minuten</w:t>
+            </w:r>
+            <w:r>
               <w:rPr>
                 <w:b/>
               </w:rPr>
@@ -2343,6 +2355,9 @@
             </w:r>
             <w:r>
               <w:t xml:space="preserve"> </w:t>
+            </w:r>
+            <w:r>
+              <w:t>+- rest van de middag</w:t>
             </w:r>
             <w:r>
               <w:rPr>
@@ -2391,6 +2406,9 @@
               <w:t xml:space="preserve"> </w:t>
             </w:r>
             <w:r>
+              <w:t xml:space="preserve">+- 30 min </w:t>
+            </w:r>
+            <w:r>
               <w:rPr>
                 <w:b/>
               </w:rPr>
@@ -2412,6 +2430,9 @@
               <w:t xml:space="preserve"> </w:t>
             </w:r>
             <w:r>
+              <w:t xml:space="preserve">+- 30 min </w:t>
+            </w:r>
+            <w:r>
               <w:rPr>
                 <w:b/>
               </w:rPr>
@@ -2433,6 +2454,9 @@
               <w:t xml:space="preserve"> </w:t>
             </w:r>
             <w:r>
+              <w:t xml:space="preserve">+- 1 uur </w:t>
+            </w:r>
+            <w:r>
               <w:rPr>
                 <w:b/>
               </w:rPr>
@@ -2454,6 +2478,9 @@
               <w:t xml:space="preserve"> </w:t>
             </w:r>
             <w:r>
+              <w:t xml:space="preserve">+- 20 min </w:t>
+            </w:r>
+            <w:r>
               <w:rPr>
                 <w:b/>
               </w:rPr>
@@ -2475,6 +2502,9 @@
               <w:t xml:space="preserve"> </w:t>
             </w:r>
             <w:r>
+              <w:t xml:space="preserve">+- 30 min </w:t>
+            </w:r>
+            <w:r>
               <w:rPr>
                 <w:b/>
               </w:rPr>
@@ -2491,6 +2521,9 @@
             </w:pPr>
             <w:r>
               <w:t>Map ingericht</w:t>
+            </w:r>
+            <w:r>
+              <w:t xml:space="preserve">+- 10 min </w:t>
             </w:r>
             <w:r>
               <w:t xml:space="preserve"> </w:t>
@@ -2542,6 +2575,9 @@
               <w:t xml:space="preserve"> </w:t>
             </w:r>
             <w:r>
+              <w:t xml:space="preserve">+- 2 uur </w:t>
+            </w:r>
+            <w:r>
               <w:rPr>
                 <w:b/>
               </w:rPr>
@@ -2563,6 +2599,9 @@
               <w:t xml:space="preserve"> </w:t>
             </w:r>
             <w:r>
+              <w:t xml:space="preserve">+- 1 uur </w:t>
+            </w:r>
+            <w:r>
               <w:rPr>
                 <w:b/>
               </w:rPr>
@@ -2584,6 +2623,9 @@
               <w:t xml:space="preserve"> </w:t>
             </w:r>
             <w:r>
+              <w:t xml:space="preserve">+- 2 uur </w:t>
+            </w:r>
+            <w:r>
               <w:rPr>
                 <w:b/>
               </w:rPr>
@@ -2603,6 +2645,9 @@
             </w:r>
             <w:r>
               <w:t xml:space="preserve"> </w:t>
+            </w:r>
+            <w:r>
+              <w:t xml:space="preserve">+- 5 min </w:t>
             </w:r>
             <w:r>
               <w:rPr>
@@ -2654,6 +2699,9 @@
               <w:t xml:space="preserve">Database onderzoek gestart </w:t>
             </w:r>
             <w:r>
+              <w:t xml:space="preserve">+-  uur </w:t>
+            </w:r>
+            <w:r>
               <w:rPr>
                 <w:b/>
               </w:rPr>
@@ -2670,6 +2718,9 @@
             </w:pPr>
             <w:r>
               <w:t xml:space="preserve">Notatieconventies en Naamgevingen in C# aangepast </w:t>
+            </w:r>
+            <w:r>
+              <w:t xml:space="preserve">+- 1 uur </w:t>
             </w:r>
             <w:r>
               <w:rPr>
@@ -2715,6 +2766,9 @@
               <w:t xml:space="preserve">Verder gegaan met database onderzoek </w:t>
             </w:r>
             <w:r>
+              <w:t xml:space="preserve">+- 2.5 uur </w:t>
+            </w:r>
+            <w:r>
               <w:rPr>
                 <w:b/>
               </w:rPr>
@@ -2783,6 +2837,9 @@
               <w:t xml:space="preserve">Plan van aanpak aangepast </w:t>
             </w:r>
             <w:r>
+              <w:t xml:space="preserve">+- 2 uur </w:t>
+            </w:r>
+            <w:r>
               <w:rPr>
                 <w:b/>
               </w:rPr>
@@ -2801,6 +2858,9 @@
               <w:t xml:space="preserve">Prototype maken op basis van schetsen </w:t>
             </w:r>
             <w:r>
+              <w:t xml:space="preserve">+- 2.5 uur </w:t>
+            </w:r>
+            <w:r>
               <w:rPr>
                 <w:b/>
               </w:rPr>
@@ -2819,6 +2879,9 @@
               <w:t xml:space="preserve">Database onderzoek afgerond </w:t>
             </w:r>
             <w:r>
+              <w:t xml:space="preserve">+- 1.5 uur </w:t>
+            </w:r>
+            <w:r>
               <w:rPr>
                 <w:b/>
               </w:rPr>
@@ -2840,7 +2903,31 @@
               <w:rPr>
                 <w:b/>
               </w:rPr>
-              <w:t xml:space="preserve"> Jeroen</w:t>
+              <w:t xml:space="preserve"> </w:t>
+            </w:r>
+            <w:r>
+              <w:t>+- 1</w:t>
+            </w:r>
+            <w:r>
+              <w:rPr>
+                <w:b/>
+              </w:rPr>
+              <w:t xml:space="preserve"> </w:t>
+            </w:r>
+            <w:r>
+              <w:t>uur</w:t>
+            </w:r>
+            <w:r>
+              <w:rPr>
+                <w:b/>
+              </w:rPr>
+              <w:t xml:space="preserve"> </w:t>
+            </w:r>
+            <w:r>
+              <w:rPr>
+                <w:b/>
+              </w:rPr>
+              <w:t>Jeroen</w:t>
             </w:r>
           </w:p>
           <w:p>
@@ -2852,7 +2939,13 @@
               </w:numPr>
             </w:pPr>
             <w:r>
-              <w:t xml:space="preserve">Flowchart van programma begonnen </w:t>
+              <w:t>Flowchart van programma begonnen</w:t>
+            </w:r>
+            <w:r>
+              <w:t xml:space="preserve"> +-1.5 uur</w:t>
+            </w:r>
+            <w:r>
+              <w:t xml:space="preserve"> </w:t>
             </w:r>
             <w:r>
               <w:rPr>
@@ -2870,7 +2963,13 @@
               </w:numPr>
             </w:pPr>
             <w:r>
-              <w:t xml:space="preserve">Bereikbaarheidslijst aangepast </w:t>
+              <w:t>Bereikbaarheidslijst aangepast</w:t>
+            </w:r>
+            <w:r>
+              <w:t xml:space="preserve"> +- 5 min</w:t>
+            </w:r>
+            <w:r>
+              <w:t xml:space="preserve"> </w:t>
             </w:r>
             <w:r>
               <w:rPr>
@@ -2916,6 +3015,9 @@
               <w:t xml:space="preserve">Plan van aanpak is correct afgemaakt en is afgetekend </w:t>
             </w:r>
             <w:r>
+              <w:t xml:space="preserve">+- 1.5 uur </w:t>
+            </w:r>
+            <w:r>
               <w:rPr>
                 <w:b/>
               </w:rPr>
@@ -2959,6 +3061,9 @@
               <w:t xml:space="preserve">Flowchart, schermen afgetekend </w:t>
             </w:r>
             <w:r>
+              <w:t xml:space="preserve">+- 1 uur </w:t>
+            </w:r>
+            <w:r>
               <w:rPr>
                 <w:b/>
               </w:rPr>
@@ -2975,6 +3080,9 @@
             </w:pPr>
             <w:r>
               <w:t xml:space="preserve">Database onderzoek afgerond </w:t>
+            </w:r>
+            <w:r>
+              <w:t xml:space="preserve">+- 1.5 uur </w:t>
             </w:r>
             <w:r>
               <w:rPr>
@@ -3049,6 +3157,9 @@
               <w:t xml:space="preserve">Database onderzoek afgetekend </w:t>
             </w:r>
             <w:r>
+              <w:t xml:space="preserve">+- 1 uur </w:t>
+            </w:r>
+            <w:r>
               <w:rPr>
                 <w:b/>
               </w:rPr>
@@ -3126,6 +3237,9 @@
               <w:t xml:space="preserve">Onderzoeksrapport aan begonnen en optimalisatie aan begonnen </w:t>
             </w:r>
             <w:r>
+              <w:t xml:space="preserve">    +-4 uur </w:t>
+            </w:r>
+            <w:r>
               <w:rPr>
                 <w:b/>
               </w:rPr>
@@ -3144,6 +3258,7 @@
               <w:rPr>
                 <w:b/>
               </w:rPr>
+              <w:lastRenderedPageBreak/>
               <w:t>Teun was afwezig en heeft dit van te voren laten weten</w:t>
             </w:r>
           </w:p>
@@ -3164,6 +3279,7 @@
               <w:rPr>
                 <w:b/>
               </w:rPr>
+              <w:lastRenderedPageBreak/>
               <w:t>Dinsdag 27 mei</w:t>
             </w:r>
           </w:p>
@@ -3187,7 +3303,22 @@
               <w:rPr>
                 <w:b/>
               </w:rPr>
-              <w:t xml:space="preserve"> Marco en Damian</w:t>
+              <w:t xml:space="preserve"> </w:t>
+            </w:r>
+            <w:r>
+              <w:t>+- 2 uur</w:t>
+            </w:r>
+            <w:r>
+              <w:rPr>
+                <w:b/>
+              </w:rPr>
+              <w:t xml:space="preserve"> </w:t>
+            </w:r>
+            <w:r>
+              <w:rPr>
+                <w:b/>
+              </w:rPr>
+              <w:t>Marco en Damian</w:t>
             </w:r>
           </w:p>
           <w:p>
@@ -3205,6 +3336,8 @@
             </w:r>
           </w:p>
         </w:tc>
+        <w:bookmarkStart w:id="7" w:name="_GoBack"/>
+        <w:bookmarkEnd w:id="7"/>
       </w:tr>
       <w:tr>
         <w:tc>
@@ -3217,6 +3350,12 @@
                 <w:b/>
               </w:rPr>
             </w:pPr>
+            <w:r>
+              <w:rPr>
+                <w:b/>
+              </w:rPr>
+              <w:t xml:space="preserve">Maandag 2 juni </w:t>
+            </w:r>
           </w:p>
         </w:tc>
         <w:tc>
@@ -3234,8 +3373,6 @@
             <w:r>
               <w:t>Functionele en technische aanpassingen gedaan +- de gehele middag.</w:t>
             </w:r>
-            <w:bookmarkStart w:id="7" w:name="_GoBack"/>
-            <w:bookmarkEnd w:id="7"/>
           </w:p>
           <w:p>
             <w:pPr>
@@ -3823,7 +3960,7 @@
           <w:rPr>
             <w:noProof/>
           </w:rPr>
-          <w:t>7</w:t>
+          <w:t>6</w:t>
         </w:r>
         <w:r>
           <w:fldChar w:fldCharType="end"/>
@@ -5855,6 +5992,7 @@
     <w:rsidRoot w:val="00DA5598"/>
     <w:rsid w:val="0025275C"/>
     <w:rsid w:val="00417FB5"/>
+    <w:rsid w:val="00552541"/>
     <w:rsid w:val="006633C9"/>
     <w:rsid w:val="006B1401"/>
     <w:rsid w:val="00856758"/>
@@ -6590,7 +6728,7 @@
 </file>
 
 <file path=customXml/itemProps1.xml><?xml version="1.0" encoding="utf-8"?>
-<ds:datastoreItem xmlns:ds="http://schemas.openxmlformats.org/officeDocument/2006/customXml" ds:itemID="{74B8BF0D-2940-496C-8C51-647CAE464007}">
+<ds:datastoreItem xmlns:ds="http://schemas.openxmlformats.org/officeDocument/2006/customXml" ds:itemID="{9E8CCE6D-342D-478E-AC0B-5613439D6165}">
   <ds:schemaRefs>
     <ds:schemaRef ds:uri="http://schemas.openxmlformats.org/officeDocument/2006/bibliography"/>
   </ds:schemaRefs>

</xml_diff>